<commit_message>
FSM - worksheet created - added extra question
</commit_message>
<xml_diff>
--- a/ALevel/FiniteStateMachinesQuestions.docx
+++ b/ALevel/FiniteStateMachinesQuestions.docx
@@ -650,6 +650,36 @@
       </w:tr>
       <w:tr>
         <w:trPr>
+          <w:trHeight w:val="303"/>
+        </w:trPr>
+        <w:tc>
+          <w:tcPr>
+            <w:tcW w:w="1685" w:type="dxa"/>
+          </w:tcPr>
+          <w:p>
+            <w:pPr>
+              <w:pStyle w:val="ListParagraph"/>
+              <w:ind w:left="0"/>
+            </w:pPr>
+            <w:r>
+              <w:t>000</w:t>
+            </w:r>
+          </w:p>
+        </w:tc>
+        <w:tc>
+          <w:tcPr>
+            <w:tcW w:w="4749" w:type="dxa"/>
+          </w:tcPr>
+          <w:p>
+            <w:pPr>
+              <w:pStyle w:val="ListParagraph"/>
+              <w:ind w:left="0"/>
+            </w:pPr>
+          </w:p>
+        </w:tc>
+      </w:tr>
+      <w:tr>
+        <w:trPr>
           <w:trHeight w:val="319"/>
         </w:trPr>
         <w:tc>
@@ -662,7 +692,10 @@
               <w:ind w:left="0"/>
             </w:pPr>
             <w:r>
-              <w:t>000</w:t>
+              <w:t>00</w:t>
+            </w:r>
+            <w:r>
+              <w:t>1</w:t>
             </w:r>
           </w:p>
         </w:tc>

</xml_diff>